<commit_message>
New forms, added check for empty results
Added forms for driversearch and standings. Updated queries listed in
project 2 report. All forms now check if the query returned 0 results.
</commit_message>
<xml_diff>
--- a/EECS 647 Project Report 2.docx
+++ b/EECS 647 Project Report 2.docx
@@ -566,7 +566,6 @@
           <w:szCs w:val="24"/>
         </w:rPr>
       </w:pPr>
-      <w:bookmarkStart w:id="0" w:name="_GoBack"/>
       <w:r>
         <w:rPr>
           <w:rFonts w:ascii="Times New Roman" w:hAnsi="Times New Roman" w:cs="Times New Roman"/>
@@ -845,7 +844,6 @@
         <w:t>, Year</w:t>
       </w:r>
     </w:p>
-    <w:bookmarkEnd w:id="0"/>
     <w:p>
       <w:pPr>
         <w:spacing w:after="0" w:line="240" w:lineRule="auto"/>
@@ -1189,6 +1187,35 @@
           <w:szCs w:val="24"/>
         </w:rPr>
       </w:pPr>
+      <w:r>
+        <w:rPr>
+          <w:rFonts w:ascii="Times New Roman" w:hAnsi="Times New Roman" w:cs="Times New Roman"/>
+          <w:sz w:val="24"/>
+          <w:szCs w:val="24"/>
+        </w:rPr>
+        <w:t xml:space="preserve">ORDER BY </w:t>
+      </w:r>
+      <w:proofErr w:type="spellStart"/>
+      <w:r>
+        <w:rPr>
+          <w:rFonts w:ascii="Times New Roman" w:hAnsi="Times New Roman" w:cs="Times New Roman"/>
+          <w:sz w:val="24"/>
+          <w:szCs w:val="24"/>
+        </w:rPr>
+        <w:t>EVENT.Event_ID</w:t>
+      </w:r>
+      <w:proofErr w:type="spellEnd"/>
+    </w:p>
+    <w:p>
+      <w:pPr>
+        <w:pStyle w:val="ListParagraph"/>
+        <w:spacing w:after="0" w:line="240" w:lineRule="auto"/>
+        <w:rPr>
+          <w:rFonts w:ascii="Times New Roman" w:hAnsi="Times New Roman" w:cs="Times New Roman"/>
+          <w:sz w:val="24"/>
+          <w:szCs w:val="24"/>
+        </w:rPr>
+      </w:pPr>
     </w:p>
     <w:p>
       <w:pPr>
@@ -1433,6 +1460,43 @@
     <w:p>
       <w:pPr>
         <w:spacing w:after="0" w:line="240" w:lineRule="auto"/>
+        <w:rPr>
+          <w:rFonts w:ascii="Times New Roman" w:hAnsi="Times New Roman" w:cs="Times New Roman"/>
+          <w:sz w:val="24"/>
+          <w:szCs w:val="24"/>
+        </w:rPr>
+      </w:pPr>
+      <w:r>
+        <w:rPr>
+          <w:rFonts w:ascii="Times New Roman" w:hAnsi="Times New Roman" w:cs="Times New Roman"/>
+          <w:sz w:val="24"/>
+          <w:szCs w:val="24"/>
+        </w:rPr>
+        <w:tab/>
+        <w:t xml:space="preserve">ORDER BY </w:t>
+      </w:r>
+      <w:proofErr w:type="spellStart"/>
+      <w:r>
+        <w:rPr>
+          <w:rFonts w:ascii="Times New Roman" w:hAnsi="Times New Roman" w:cs="Times New Roman"/>
+          <w:sz w:val="24"/>
+          <w:szCs w:val="24"/>
+        </w:rPr>
+        <w:t>Class_name</w:t>
+      </w:r>
+      <w:proofErr w:type="spellEnd"/>
+      <w:r>
+        <w:rPr>
+          <w:rFonts w:ascii="Times New Roman" w:hAnsi="Times New Roman" w:cs="Times New Roman"/>
+          <w:sz w:val="24"/>
+          <w:szCs w:val="24"/>
+        </w:rPr>
+        <w:t>, Time</w:t>
+      </w:r>
+    </w:p>
+    <w:p>
+      <w:pPr>
+        <w:spacing w:after="0" w:line="240" w:lineRule="auto"/>
         <w:ind w:left="720"/>
         <w:rPr>
           <w:rFonts w:ascii="Times New Roman" w:hAnsi="Times New Roman" w:cs="Times New Roman"/>
@@ -1463,7 +1527,6 @@
         </w:rPr>
         <w:t xml:space="preserve">Find all events that a driver with the given </w:t>
       </w:r>
-      <w:proofErr w:type="spellStart"/>
       <w:r>
         <w:rPr>
           <w:rFonts w:ascii="Times New Roman" w:hAnsi="Times New Roman" w:cs="Times New Roman"/>
@@ -1471,16 +1534,64 @@
           <w:sz w:val="24"/>
           <w:szCs w:val="24"/>
         </w:rPr>
-        <w:t>Member_ID</w:t>
-      </w:r>
-      <w:proofErr w:type="spellEnd"/>
-      <w:r>
-        <w:rPr>
-          <w:rFonts w:ascii="Times New Roman" w:hAnsi="Times New Roman" w:cs="Times New Roman"/>
-          <w:sz w:val="24"/>
-          <w:szCs w:val="24"/>
-        </w:rPr>
-        <w:t xml:space="preserve"> has attended.</w:t>
+        <w:t>name</w:t>
+      </w:r>
+      <w:r>
+        <w:rPr>
+          <w:rFonts w:ascii="Times New Roman" w:hAnsi="Times New Roman" w:cs="Times New Roman"/>
+          <w:sz w:val="24"/>
+          <w:szCs w:val="24"/>
+        </w:rPr>
+        <w:t xml:space="preserve"> </w:t>
+      </w:r>
+      <w:r>
+        <w:rPr>
+          <w:rFonts w:ascii="Times New Roman" w:hAnsi="Times New Roman" w:cs="Times New Roman"/>
+          <w:sz w:val="24"/>
+          <w:szCs w:val="24"/>
+        </w:rPr>
+        <w:t>has</w:t>
+      </w:r>
+      <w:r>
+        <w:rPr>
+          <w:rFonts w:ascii="Times New Roman" w:hAnsi="Times New Roman" w:cs="Times New Roman"/>
+          <w:sz w:val="24"/>
+          <w:szCs w:val="24"/>
+        </w:rPr>
+        <w:t xml:space="preserve"> attended</w:t>
+      </w:r>
+      <w:r>
+        <w:rPr>
+          <w:rFonts w:ascii="Times New Roman" w:hAnsi="Times New Roman" w:cs="Times New Roman"/>
+          <w:sz w:val="24"/>
+          <w:szCs w:val="24"/>
+        </w:rPr>
+        <w:t xml:space="preserve"> </w:t>
+      </w:r>
+      <w:r>
+        <w:rPr>
+          <w:rFonts w:ascii="Times New Roman" w:hAnsi="Times New Roman" w:cs="Times New Roman"/>
+          <w:sz w:val="24"/>
+          <w:szCs w:val="24"/>
+        </w:rPr>
+        <w:t xml:space="preserve">in the given </w:t>
+      </w:r>
+      <w:r>
+        <w:rPr>
+          <w:rFonts w:ascii="Times New Roman" w:hAnsi="Times New Roman" w:cs="Times New Roman"/>
+          <w:i/>
+          <w:sz w:val="24"/>
+          <w:szCs w:val="24"/>
+        </w:rPr>
+        <w:t>region</w:t>
+      </w:r>
+      <w:r>
+        <w:rPr>
+          <w:rFonts w:ascii="Times New Roman" w:hAnsi="Times New Roman" w:cs="Times New Roman"/>
+          <w:sz w:val="24"/>
+          <w:szCs w:val="24"/>
+        </w:rPr>
+        <w:t>.</w:t>
       </w:r>
     </w:p>
     <w:p>
@@ -1510,6 +1621,7 @@
           <w:sz w:val="24"/>
           <w:szCs w:val="24"/>
         </w:rPr>
+        <w:lastRenderedPageBreak/>
         <w:t xml:space="preserve">SELECT </w:t>
       </w:r>
       <w:proofErr w:type="spellStart"/>
@@ -1593,7 +1705,7 @@
           <w:sz w:val="24"/>
           <w:szCs w:val="24"/>
         </w:rPr>
-        <w:t>FROM EVENT, CLASS</w:t>
+        <w:t>FROM EVENT, CLASS, HOST, DRIVERS</w:t>
       </w:r>
     </w:p>
     <w:p>
@@ -1612,7 +1724,6 @@
           <w:sz w:val="24"/>
           <w:szCs w:val="24"/>
         </w:rPr>
-        <w:lastRenderedPageBreak/>
         <w:t xml:space="preserve">WHERE </w:t>
       </w:r>
       <w:proofErr w:type="spellStart"/>
@@ -1669,7 +1780,137 @@
           <w:sz w:val="24"/>
           <w:szCs w:val="24"/>
         </w:rPr>
-        <w:t>Member_ID</w:t>
+        <w:t>EVENT.Event_ID</w:t>
+      </w:r>
+      <w:proofErr w:type="spellEnd"/>
+      <w:r>
+        <w:rPr>
+          <w:rFonts w:ascii="Times New Roman" w:hAnsi="Times New Roman" w:cs="Times New Roman"/>
+          <w:sz w:val="24"/>
+          <w:szCs w:val="24"/>
+        </w:rPr>
+        <w:t xml:space="preserve"> = </w:t>
+      </w:r>
+      <w:proofErr w:type="spellStart"/>
+      <w:r>
+        <w:rPr>
+          <w:rFonts w:ascii="Times New Roman" w:hAnsi="Times New Roman" w:cs="Times New Roman"/>
+          <w:sz w:val="24"/>
+          <w:szCs w:val="24"/>
+        </w:rPr>
+        <w:t>HOST.Event_ID</w:t>
+      </w:r>
+      <w:proofErr w:type="spellEnd"/>
+    </w:p>
+    <w:p>
+      <w:pPr>
+        <w:spacing w:after="0" w:line="240" w:lineRule="auto"/>
+        <w:ind w:left="720"/>
+        <w:rPr>
+          <w:rFonts w:ascii="Times New Roman" w:hAnsi="Times New Roman" w:cs="Times New Roman"/>
+          <w:sz w:val="24"/>
+          <w:szCs w:val="24"/>
+        </w:rPr>
+      </w:pPr>
+      <w:r>
+        <w:rPr>
+          <w:rFonts w:ascii="Times New Roman" w:hAnsi="Times New Roman" w:cs="Times New Roman"/>
+          <w:sz w:val="24"/>
+          <w:szCs w:val="24"/>
+        </w:rPr>
+        <w:t xml:space="preserve">AND </w:t>
+      </w:r>
+      <w:proofErr w:type="spellStart"/>
+      <w:r>
+        <w:rPr>
+          <w:rFonts w:ascii="Times New Roman" w:hAnsi="Times New Roman" w:cs="Times New Roman"/>
+          <w:sz w:val="24"/>
+          <w:szCs w:val="24"/>
+        </w:rPr>
+        <w:t>CLASS.Member_ID</w:t>
+      </w:r>
+      <w:proofErr w:type="spellEnd"/>
+      <w:r>
+        <w:rPr>
+          <w:rFonts w:ascii="Times New Roman" w:hAnsi="Times New Roman" w:cs="Times New Roman"/>
+          <w:sz w:val="24"/>
+          <w:szCs w:val="24"/>
+        </w:rPr>
+        <w:t xml:space="preserve"> = </w:t>
+      </w:r>
+      <w:proofErr w:type="spellStart"/>
+      <w:r>
+        <w:rPr>
+          <w:rFonts w:ascii="Times New Roman" w:hAnsi="Times New Roman" w:cs="Times New Roman"/>
+          <w:sz w:val="24"/>
+          <w:szCs w:val="24"/>
+        </w:rPr>
+        <w:t>DRIVERS.Member_ID</w:t>
+      </w:r>
+      <w:proofErr w:type="spellEnd"/>
+    </w:p>
+    <w:p>
+      <w:pPr>
+        <w:spacing w:after="0" w:line="240" w:lineRule="auto"/>
+        <w:ind w:left="720"/>
+        <w:rPr>
+          <w:rFonts w:ascii="Times New Roman" w:hAnsi="Times New Roman" w:cs="Times New Roman"/>
+          <w:sz w:val="24"/>
+          <w:szCs w:val="24"/>
+        </w:rPr>
+      </w:pPr>
+      <w:r>
+        <w:rPr>
+          <w:rFonts w:ascii="Times New Roman" w:hAnsi="Times New Roman" w:cs="Times New Roman"/>
+          <w:sz w:val="24"/>
+          <w:szCs w:val="24"/>
+        </w:rPr>
+        <w:t>AND Name = '</w:t>
+      </w:r>
+      <w:r>
+        <w:rPr>
+          <w:rFonts w:ascii="Times New Roman" w:hAnsi="Times New Roman" w:cs="Times New Roman"/>
+          <w:i/>
+          <w:sz w:val="24"/>
+          <w:szCs w:val="24"/>
+        </w:rPr>
+        <w:t>name</w:t>
+      </w:r>
+      <w:r>
+        <w:rPr>
+          <w:rFonts w:ascii="Times New Roman" w:hAnsi="Times New Roman" w:cs="Times New Roman"/>
+          <w:sz w:val="24"/>
+          <w:szCs w:val="24"/>
+        </w:rPr>
+        <w:t>'</w:t>
+      </w:r>
+    </w:p>
+    <w:p>
+      <w:pPr>
+        <w:spacing w:after="0" w:line="240" w:lineRule="auto"/>
+        <w:ind w:left="720"/>
+        <w:rPr>
+          <w:rFonts w:ascii="Times New Roman" w:hAnsi="Times New Roman" w:cs="Times New Roman"/>
+          <w:sz w:val="24"/>
+          <w:szCs w:val="24"/>
+        </w:rPr>
+      </w:pPr>
+      <w:r>
+        <w:rPr>
+          <w:rFonts w:ascii="Times New Roman" w:hAnsi="Times New Roman" w:cs="Times New Roman"/>
+          <w:sz w:val="24"/>
+          <w:szCs w:val="24"/>
+        </w:rPr>
+        <w:t xml:space="preserve">AND </w:t>
+      </w:r>
+      <w:proofErr w:type="spellStart"/>
+      <w:r>
+        <w:rPr>
+          <w:rFonts w:ascii="Times New Roman" w:hAnsi="Times New Roman" w:cs="Times New Roman"/>
+          <w:sz w:val="24"/>
+          <w:szCs w:val="24"/>
+        </w:rPr>
+        <w:t>Region_name</w:t>
       </w:r>
       <w:proofErr w:type="spellEnd"/>
       <w:r>
@@ -1680,7 +1921,6 @@
         </w:rPr>
         <w:t xml:space="preserve"> = '</w:t>
       </w:r>
-      <w:proofErr w:type="spellStart"/>
       <w:r>
         <w:rPr>
           <w:rFonts w:ascii="Times New Roman" w:hAnsi="Times New Roman" w:cs="Times New Roman"/>
@@ -1688,9 +1928,8 @@
           <w:sz w:val="24"/>
           <w:szCs w:val="24"/>
         </w:rPr>
-        <w:t>Member_ID</w:t>
-      </w:r>
-      <w:proofErr w:type="spellEnd"/>
+        <w:t>region</w:t>
+      </w:r>
       <w:r>
         <w:rPr>
           <w:rFonts w:ascii="Times New Roman" w:hAnsi="Times New Roman" w:cs="Times New Roman"/>
@@ -1699,6 +1938,35 @@
         </w:rPr>
         <w:t>'</w:t>
       </w:r>
+    </w:p>
+    <w:p>
+      <w:pPr>
+        <w:spacing w:after="0" w:line="240" w:lineRule="auto"/>
+        <w:ind w:left="720"/>
+        <w:rPr>
+          <w:rFonts w:ascii="Times New Roman" w:hAnsi="Times New Roman" w:cs="Times New Roman"/>
+          <w:sz w:val="24"/>
+          <w:szCs w:val="24"/>
+        </w:rPr>
+      </w:pPr>
+      <w:r>
+        <w:rPr>
+          <w:rFonts w:ascii="Times New Roman" w:hAnsi="Times New Roman" w:cs="Times New Roman"/>
+          <w:sz w:val="24"/>
+          <w:szCs w:val="24"/>
+        </w:rPr>
+        <w:t xml:space="preserve">ORDER BY </w:t>
+      </w:r>
+      <w:proofErr w:type="spellStart"/>
+      <w:r>
+        <w:rPr>
+          <w:rFonts w:ascii="Times New Roman" w:hAnsi="Times New Roman" w:cs="Times New Roman"/>
+          <w:sz w:val="24"/>
+          <w:szCs w:val="24"/>
+        </w:rPr>
+        <w:t>EVENT.Event_id</w:t>
+      </w:r>
+      <w:proofErr w:type="spellEnd"/>
     </w:p>
     <w:p>
       <w:pPr>
@@ -1955,6 +2223,63 @@
           <w:szCs w:val="24"/>
         </w:rPr>
       </w:pPr>
+      <w:r>
+        <w:rPr>
+          <w:rFonts w:ascii="Times New Roman" w:hAnsi="Times New Roman" w:cs="Times New Roman"/>
+          <w:sz w:val="24"/>
+          <w:szCs w:val="24"/>
+        </w:rPr>
+        <w:t xml:space="preserve">ORDER BY </w:t>
+      </w:r>
+      <w:proofErr w:type="spellStart"/>
+      <w:r>
+        <w:rPr>
+          <w:rFonts w:ascii="Times New Roman" w:hAnsi="Times New Roman" w:cs="Times New Roman"/>
+          <w:sz w:val="24"/>
+          <w:szCs w:val="24"/>
+        </w:rPr>
+        <w:t>Class_name</w:t>
+      </w:r>
+      <w:proofErr w:type="spellEnd"/>
+      <w:r>
+        <w:rPr>
+          <w:rFonts w:ascii="Times New Roman" w:hAnsi="Times New Roman" w:cs="Times New Roman"/>
+          <w:sz w:val="24"/>
+          <w:szCs w:val="24"/>
+        </w:rPr>
+        <w:t xml:space="preserve">, </w:t>
+      </w:r>
+      <w:proofErr w:type="spellStart"/>
+      <w:r>
+        <w:rPr>
+          <w:rFonts w:ascii="Times New Roman" w:hAnsi="Times New Roman" w:cs="Times New Roman"/>
+          <w:sz w:val="24"/>
+          <w:szCs w:val="24"/>
+        </w:rPr>
+        <w:t>Total_points</w:t>
+      </w:r>
+      <w:proofErr w:type="spellEnd"/>
+      <w:r>
+        <w:rPr>
+          <w:rFonts w:ascii="Times New Roman" w:hAnsi="Times New Roman" w:cs="Times New Roman"/>
+          <w:sz w:val="24"/>
+          <w:szCs w:val="24"/>
+        </w:rPr>
+        <w:t xml:space="preserve"> DESC</w:t>
+      </w:r>
+      <w:bookmarkStart w:id="0" w:name="_GoBack"/>
+      <w:bookmarkEnd w:id="0"/>
+    </w:p>
+    <w:p>
+      <w:pPr>
+        <w:spacing w:after="0" w:line="240" w:lineRule="auto"/>
+        <w:ind w:left="720"/>
+        <w:rPr>
+          <w:rFonts w:ascii="Times New Roman" w:hAnsi="Times New Roman" w:cs="Times New Roman"/>
+          <w:sz w:val="24"/>
+          <w:szCs w:val="24"/>
+        </w:rPr>
+      </w:pPr>
     </w:p>
     <w:p>
       <w:pPr>
@@ -2392,6 +2717,35 @@
         </w:rPr>
         <w:t>CURDATE(), '%Y')</w:t>
       </w:r>
+    </w:p>
+    <w:p>
+      <w:pPr>
+        <w:spacing w:after="0" w:line="240" w:lineRule="auto"/>
+        <w:ind w:firstLine="720"/>
+        <w:rPr>
+          <w:rFonts w:ascii="Times New Roman" w:hAnsi="Times New Roman" w:cs="Times New Roman"/>
+          <w:sz w:val="24"/>
+          <w:szCs w:val="24"/>
+        </w:rPr>
+      </w:pPr>
+      <w:r>
+        <w:rPr>
+          <w:rFonts w:ascii="Times New Roman" w:hAnsi="Times New Roman" w:cs="Times New Roman"/>
+          <w:sz w:val="24"/>
+          <w:szCs w:val="24"/>
+        </w:rPr>
+        <w:t xml:space="preserve">ORDER BY Year, </w:t>
+      </w:r>
+      <w:proofErr w:type="spellStart"/>
+      <w:r>
+        <w:rPr>
+          <w:rFonts w:ascii="Times New Roman" w:hAnsi="Times New Roman" w:cs="Times New Roman"/>
+          <w:sz w:val="24"/>
+          <w:szCs w:val="24"/>
+        </w:rPr>
+        <w:t>Region_name</w:t>
+      </w:r>
+      <w:proofErr w:type="spellEnd"/>
     </w:p>
     <w:p>
       <w:pPr>
@@ -2881,6 +3235,7 @@
           <w:sz w:val="24"/>
           <w:szCs w:val="24"/>
         </w:rPr>
+        <w:lastRenderedPageBreak/>
         <w:t xml:space="preserve">Insert a driver’s results </w:t>
       </w:r>
       <w:r>
@@ -3117,6 +3472,56 @@
           <w:sz w:val="24"/>
           <w:szCs w:val="24"/>
         </w:rPr>
+        <w:t>, '</w:t>
+      </w:r>
+      <w:r>
+        <w:rPr>
+          <w:rFonts w:ascii="Times New Roman" w:hAnsi="Times New Roman" w:cs="Times New Roman"/>
+          <w:i/>
+          <w:sz w:val="24"/>
+          <w:szCs w:val="24"/>
+        </w:rPr>
+        <w:t>Time</w:t>
+      </w:r>
+      <w:r>
+        <w:rPr>
+          <w:rFonts w:ascii="Times New Roman" w:hAnsi="Times New Roman" w:cs="Times New Roman"/>
+          <w:sz w:val="24"/>
+          <w:szCs w:val="24"/>
+        </w:rPr>
+        <w:t>'</w:t>
+      </w:r>
+      <w:r>
+        <w:rPr>
+          <w:rFonts w:ascii="Times New Roman" w:hAnsi="Times New Roman" w:cs="Times New Roman"/>
+          <w:sz w:val="24"/>
+          <w:szCs w:val="24"/>
+        </w:rPr>
+        <w:t>, '</w:t>
+      </w:r>
+      <w:r>
+        <w:rPr>
+          <w:rFonts w:ascii="Times New Roman" w:hAnsi="Times New Roman" w:cs="Times New Roman"/>
+          <w:i/>
+          <w:sz w:val="24"/>
+          <w:szCs w:val="24"/>
+        </w:rPr>
+        <w:t>Points</w:t>
+      </w:r>
+      <w:r>
+        <w:rPr>
+          <w:rFonts w:ascii="Times New Roman" w:hAnsi="Times New Roman" w:cs="Times New Roman"/>
+          <w:sz w:val="24"/>
+          <w:szCs w:val="24"/>
+        </w:rPr>
+        <w:t>'</w:t>
+      </w:r>
+      <w:r>
+        <w:rPr>
+          <w:rFonts w:ascii="Times New Roman" w:hAnsi="Times New Roman" w:cs="Times New Roman"/>
+          <w:sz w:val="24"/>
+          <w:szCs w:val="24"/>
+        </w:rPr>
         <w:t xml:space="preserve">, </w:t>
       </w:r>
       <w:r>
@@ -3127,6 +3532,7 @@
         </w:rPr>
         <w:t>'</w:t>
       </w:r>
+      <w:proofErr w:type="spellStart"/>
       <w:r>
         <w:rPr>
           <w:rFonts w:ascii="Times New Roman" w:hAnsi="Times New Roman" w:cs="Times New Roman"/>
@@ -3134,8 +3540,9 @@
           <w:sz w:val="24"/>
           <w:szCs w:val="24"/>
         </w:rPr>
-        <w:t>Time</w:t>
-      </w:r>
+        <w:t>Class_name</w:t>
+      </w:r>
+      <w:proofErr w:type="spellEnd"/>
       <w:r>
         <w:rPr>
           <w:rFonts w:ascii="Times New Roman" w:hAnsi="Times New Roman" w:cs="Times New Roman"/>
@@ -3150,8 +3557,44 @@
           <w:sz w:val="24"/>
           <w:szCs w:val="24"/>
         </w:rPr>
+        <w:t xml:space="preserve">, </w:t>
+      </w:r>
+      <w:r>
+        <w:rPr>
+          <w:rFonts w:ascii="Times New Roman" w:hAnsi="Times New Roman" w:cs="Times New Roman"/>
+          <w:sz w:val="24"/>
+          <w:szCs w:val="24"/>
+        </w:rPr>
+        <w:t>'</w:t>
+      </w:r>
+      <w:proofErr w:type="spellStart"/>
+      <w:r>
+        <w:rPr>
+          <w:rFonts w:ascii="Times New Roman" w:hAnsi="Times New Roman" w:cs="Times New Roman"/>
+          <w:i/>
+          <w:sz w:val="24"/>
+          <w:szCs w:val="24"/>
+        </w:rPr>
+        <w:t>Car_num</w:t>
+      </w:r>
+      <w:proofErr w:type="spellEnd"/>
+      <w:r>
+        <w:rPr>
+          <w:rFonts w:ascii="Times New Roman" w:hAnsi="Times New Roman" w:cs="Times New Roman"/>
+          <w:sz w:val="24"/>
+          <w:szCs w:val="24"/>
+        </w:rPr>
+        <w:t>'</w:t>
+      </w:r>
+      <w:r>
+        <w:rPr>
+          <w:rFonts w:ascii="Times New Roman" w:hAnsi="Times New Roman" w:cs="Times New Roman"/>
+          <w:sz w:val="24"/>
+          <w:szCs w:val="24"/>
+        </w:rPr>
         <w:t>, '</w:t>
       </w:r>
+      <w:proofErr w:type="spellStart"/>
       <w:r>
         <w:rPr>
           <w:rFonts w:ascii="Times New Roman" w:hAnsi="Times New Roman" w:cs="Times New Roman"/>
@@ -3159,8 +3602,9 @@
           <w:sz w:val="24"/>
           <w:szCs w:val="24"/>
         </w:rPr>
-        <w:t>Points</w:t>
-      </w:r>
+        <w:t>Car_model</w:t>
+      </w:r>
+      <w:proofErr w:type="spellEnd"/>
       <w:r>
         <w:rPr>
           <w:rFonts w:ascii="Times New Roman" w:hAnsi="Times New Roman" w:cs="Times New Roman"/>
@@ -3175,111 +3619,6 @@
           <w:sz w:val="24"/>
           <w:szCs w:val="24"/>
         </w:rPr>
-        <w:t xml:space="preserve">, </w:t>
-      </w:r>
-      <w:r>
-        <w:rPr>
-          <w:rFonts w:ascii="Times New Roman" w:hAnsi="Times New Roman" w:cs="Times New Roman"/>
-          <w:sz w:val="24"/>
-          <w:szCs w:val="24"/>
-        </w:rPr>
-        <w:t>'</w:t>
-      </w:r>
-      <w:proofErr w:type="spellStart"/>
-      <w:r>
-        <w:rPr>
-          <w:rFonts w:ascii="Times New Roman" w:hAnsi="Times New Roman" w:cs="Times New Roman"/>
-          <w:i/>
-          <w:sz w:val="24"/>
-          <w:szCs w:val="24"/>
-        </w:rPr>
-        <w:t>Class_name</w:t>
-      </w:r>
-      <w:proofErr w:type="spellEnd"/>
-      <w:r>
-        <w:rPr>
-          <w:rFonts w:ascii="Times New Roman" w:hAnsi="Times New Roman" w:cs="Times New Roman"/>
-          <w:sz w:val="24"/>
-          <w:szCs w:val="24"/>
-        </w:rPr>
-        <w:t>'</w:t>
-      </w:r>
-      <w:r>
-        <w:rPr>
-          <w:rFonts w:ascii="Times New Roman" w:hAnsi="Times New Roman" w:cs="Times New Roman"/>
-          <w:sz w:val="24"/>
-          <w:szCs w:val="24"/>
-        </w:rPr>
-        <w:t xml:space="preserve">, </w:t>
-      </w:r>
-      <w:r>
-        <w:rPr>
-          <w:rFonts w:ascii="Times New Roman" w:hAnsi="Times New Roman" w:cs="Times New Roman"/>
-          <w:sz w:val="24"/>
-          <w:szCs w:val="24"/>
-        </w:rPr>
-        <w:t>'</w:t>
-      </w:r>
-      <w:proofErr w:type="spellStart"/>
-      <w:r>
-        <w:rPr>
-          <w:rFonts w:ascii="Times New Roman" w:hAnsi="Times New Roman" w:cs="Times New Roman"/>
-          <w:i/>
-          <w:sz w:val="24"/>
-          <w:szCs w:val="24"/>
-        </w:rPr>
-        <w:t>Car_num</w:t>
-      </w:r>
-      <w:proofErr w:type="spellEnd"/>
-      <w:r>
-        <w:rPr>
-          <w:rFonts w:ascii="Times New Roman" w:hAnsi="Times New Roman" w:cs="Times New Roman"/>
-          <w:sz w:val="24"/>
-          <w:szCs w:val="24"/>
-        </w:rPr>
-        <w:t>'</w:t>
-      </w:r>
-      <w:r>
-        <w:rPr>
-          <w:rFonts w:ascii="Times New Roman" w:hAnsi="Times New Roman" w:cs="Times New Roman"/>
-          <w:sz w:val="24"/>
-          <w:szCs w:val="24"/>
-        </w:rPr>
-        <w:t xml:space="preserve">, </w:t>
-      </w:r>
-      <w:r>
-        <w:rPr>
-          <w:rFonts w:ascii="Times New Roman" w:hAnsi="Times New Roman" w:cs="Times New Roman"/>
-          <w:sz w:val="24"/>
-          <w:szCs w:val="24"/>
-        </w:rPr>
-        <w:t>'</w:t>
-      </w:r>
-      <w:proofErr w:type="spellStart"/>
-      <w:r>
-        <w:rPr>
-          <w:rFonts w:ascii="Times New Roman" w:hAnsi="Times New Roman" w:cs="Times New Roman"/>
-          <w:i/>
-          <w:sz w:val="24"/>
-          <w:szCs w:val="24"/>
-        </w:rPr>
-        <w:t>Car_model</w:t>
-      </w:r>
-      <w:proofErr w:type="spellEnd"/>
-      <w:r>
-        <w:rPr>
-          <w:rFonts w:ascii="Times New Roman" w:hAnsi="Times New Roman" w:cs="Times New Roman"/>
-          <w:sz w:val="24"/>
-          <w:szCs w:val="24"/>
-        </w:rPr>
-        <w:t>'</w:t>
-      </w:r>
-      <w:r>
-        <w:rPr>
-          <w:rFonts w:ascii="Times New Roman" w:hAnsi="Times New Roman" w:cs="Times New Roman"/>
-          <w:sz w:val="24"/>
-          <w:szCs w:val="24"/>
-        </w:rPr>
         <w:t>)</w:t>
       </w:r>
     </w:p>
@@ -3303,34 +3642,23 @@
           <w:szCs w:val="24"/>
         </w:rPr>
       </w:pPr>
-      <w:r>
+    </w:p>
+    <w:p>
+      <w:pPr>
         <w:rPr>
           <w:rFonts w:ascii="Times New Roman" w:hAnsi="Times New Roman" w:cs="Times New Roman"/>
           <w:b/>
           <w:sz w:val="24"/>
           <w:szCs w:val="24"/>
         </w:rPr>
-        <w:br w:type="page"/>
-      </w:r>
-    </w:p>
-    <w:p>
-      <w:pPr>
-        <w:spacing w:after="0" w:line="480" w:lineRule="auto"/>
+      </w:pPr>
+      <w:r>
         <w:rPr>
           <w:rFonts w:ascii="Times New Roman" w:hAnsi="Times New Roman" w:cs="Times New Roman"/>
           <w:b/>
           <w:sz w:val="24"/>
           <w:szCs w:val="24"/>
         </w:rPr>
-      </w:pPr>
-      <w:r>
-        <w:rPr>
-          <w:rFonts w:ascii="Times New Roman" w:hAnsi="Times New Roman" w:cs="Times New Roman"/>
-          <w:b/>
-          <w:sz w:val="24"/>
-          <w:szCs w:val="24"/>
-        </w:rPr>
-        <w:lastRenderedPageBreak/>
         <w:t>Changes to the ER-Diagram</w:t>
       </w:r>
     </w:p>

</xml_diff>

<commit_message>
Database update finished; new web pages added
Added links to new web pages. Made password text hidden when logging in.
Added database update forms (tested and working correctly). Minor
changes to queries in project report 2.
</commit_message>
<xml_diff>
--- a/EECS 647 Project Report 2.docx
+++ b/EECS 647 Project Report 2.docx
@@ -1566,15 +1566,7 @@
           <w:sz w:val="24"/>
           <w:szCs w:val="24"/>
         </w:rPr>
-        <w:t xml:space="preserve"> </w:t>
-      </w:r>
-      <w:r>
-        <w:rPr>
-          <w:rFonts w:ascii="Times New Roman" w:hAnsi="Times New Roman" w:cs="Times New Roman"/>
-          <w:sz w:val="24"/>
-          <w:szCs w:val="24"/>
-        </w:rPr>
-        <w:t xml:space="preserve">in the given </w:t>
+        <w:t xml:space="preserve"> in the given </w:t>
       </w:r>
       <w:r>
         <w:rPr>
@@ -2267,8 +2259,6 @@
         </w:rPr>
         <w:t xml:space="preserve"> DESC</w:t>
       </w:r>
-      <w:bookmarkStart w:id="0" w:name="_GoBack"/>
-      <w:bookmarkEnd w:id="0"/>
     </w:p>
     <w:p>
       <w:pPr>
@@ -3139,7 +3129,15 @@
           <w:sz w:val="24"/>
           <w:szCs w:val="24"/>
         </w:rPr>
-        <w:t>INSERT INTO HOST VALUES ('</w:t>
+        <w:t>INSERT INTO HOST VALUES (</w:t>
+      </w:r>
+      <w:r>
+        <w:rPr>
+          <w:rFonts w:ascii="Times New Roman" w:hAnsi="Times New Roman" w:cs="Times New Roman"/>
+          <w:sz w:val="24"/>
+          <w:szCs w:val="24"/>
+        </w:rPr>
+        <w:t>'</w:t>
       </w:r>
       <w:proofErr w:type="spellStart"/>
       <w:r>
@@ -3149,6 +3147,41 @@
           <w:sz w:val="24"/>
           <w:szCs w:val="24"/>
         </w:rPr>
+        <w:t>Event_ID</w:t>
+      </w:r>
+      <w:proofErr w:type="spellEnd"/>
+      <w:r>
+        <w:rPr>
+          <w:rFonts w:ascii="Times New Roman" w:hAnsi="Times New Roman" w:cs="Times New Roman"/>
+          <w:sz w:val="24"/>
+          <w:szCs w:val="24"/>
+        </w:rPr>
+        <w:t>',</w:t>
+      </w:r>
+      <w:r>
+        <w:rPr>
+          <w:rFonts w:ascii="Times New Roman" w:hAnsi="Times New Roman" w:cs="Times New Roman"/>
+          <w:sz w:val="24"/>
+          <w:szCs w:val="24"/>
+        </w:rPr>
+        <w:t xml:space="preserve"> </w:t>
+      </w:r>
+      <w:r>
+        <w:rPr>
+          <w:rFonts w:ascii="Times New Roman" w:hAnsi="Times New Roman" w:cs="Times New Roman"/>
+          <w:sz w:val="24"/>
+          <w:szCs w:val="24"/>
+        </w:rPr>
+        <w:t>'</w:t>
+      </w:r>
+      <w:proofErr w:type="spellStart"/>
+      <w:r>
+        <w:rPr>
+          <w:rFonts w:ascii="Times New Roman" w:hAnsi="Times New Roman" w:cs="Times New Roman"/>
+          <w:i/>
+          <w:sz w:val="24"/>
+          <w:szCs w:val="24"/>
+        </w:rPr>
         <w:t>Region_name</w:t>
       </w:r>
       <w:proofErr w:type="spellEnd"/>
@@ -3158,34 +3191,23 @@
           <w:sz w:val="24"/>
           <w:szCs w:val="24"/>
         </w:rPr>
-        <w:t>', '</w:t>
-      </w:r>
-      <w:proofErr w:type="spellStart"/>
-      <w:r>
-        <w:rPr>
-          <w:rFonts w:ascii="Times New Roman" w:hAnsi="Times New Roman" w:cs="Times New Roman"/>
-          <w:i/>
-          <w:sz w:val="24"/>
-          <w:szCs w:val="24"/>
-        </w:rPr>
-        <w:t>Event_ID</w:t>
-      </w:r>
-      <w:proofErr w:type="spellEnd"/>
-      <w:r>
-        <w:rPr>
-          <w:rFonts w:ascii="Times New Roman" w:hAnsi="Times New Roman" w:cs="Times New Roman"/>
-          <w:sz w:val="24"/>
-          <w:szCs w:val="24"/>
-        </w:rPr>
-        <w:t>',</w:t>
-      </w:r>
-      <w:r>
-        <w:rPr>
-          <w:rFonts w:ascii="Times New Roman" w:hAnsi="Times New Roman" w:cs="Times New Roman"/>
-          <w:sz w:val="24"/>
-          <w:szCs w:val="24"/>
-        </w:rPr>
-        <w:t xml:space="preserve"> '</w:t>
+        <w:t>'</w:t>
+      </w:r>
+      <w:r>
+        <w:rPr>
+          <w:rFonts w:ascii="Times New Roman" w:hAnsi="Times New Roman" w:cs="Times New Roman"/>
+          <w:sz w:val="24"/>
+          <w:szCs w:val="24"/>
+        </w:rPr>
+        <w:t xml:space="preserve">, </w:t>
+      </w:r>
+      <w:r>
+        <w:rPr>
+          <w:rFonts w:ascii="Times New Roman" w:hAnsi="Times New Roman" w:cs="Times New Roman"/>
+          <w:sz w:val="24"/>
+          <w:szCs w:val="24"/>
+        </w:rPr>
+        <w:t>'</w:t>
       </w:r>
       <w:r>
         <w:rPr>
@@ -3436,6 +3458,41 @@
           <w:sz w:val="24"/>
           <w:szCs w:val="24"/>
         </w:rPr>
+        <w:t>Event_ID</w:t>
+      </w:r>
+      <w:proofErr w:type="spellEnd"/>
+      <w:r>
+        <w:rPr>
+          <w:rFonts w:ascii="Times New Roman" w:hAnsi="Times New Roman" w:cs="Times New Roman"/>
+          <w:sz w:val="24"/>
+          <w:szCs w:val="24"/>
+        </w:rPr>
+        <w:t>'</w:t>
+      </w:r>
+      <w:r>
+        <w:rPr>
+          <w:rFonts w:ascii="Times New Roman" w:hAnsi="Times New Roman" w:cs="Times New Roman"/>
+          <w:sz w:val="24"/>
+          <w:szCs w:val="24"/>
+        </w:rPr>
+        <w:t xml:space="preserve">, </w:t>
+      </w:r>
+      <w:r>
+        <w:rPr>
+          <w:rFonts w:ascii="Times New Roman" w:hAnsi="Times New Roman" w:cs="Times New Roman"/>
+          <w:sz w:val="24"/>
+          <w:szCs w:val="24"/>
+        </w:rPr>
+        <w:t>'</w:t>
+      </w:r>
+      <w:proofErr w:type="spellStart"/>
+      <w:r>
+        <w:rPr>
+          <w:rFonts w:ascii="Times New Roman" w:hAnsi="Times New Roman" w:cs="Times New Roman"/>
+          <w:i/>
+          <w:sz w:val="24"/>
+          <w:szCs w:val="24"/>
+        </w:rPr>
         <w:t>Member_ID</w:t>
       </w:r>
       <w:proofErr w:type="spellEnd"/>
@@ -3445,9 +3502,16 @@
           <w:sz w:val="24"/>
           <w:szCs w:val="24"/>
         </w:rPr>
-        <w:t>', '</w:t>
-      </w:r>
-      <w:proofErr w:type="spellStart"/>
+        <w:t xml:space="preserve">', </w:t>
+      </w:r>
+      <w:r>
+        <w:rPr>
+          <w:rFonts w:ascii="Times New Roman" w:hAnsi="Times New Roman" w:cs="Times New Roman"/>
+          <w:sz w:val="24"/>
+          <w:szCs w:val="24"/>
+        </w:rPr>
+        <w:t>'</w:t>
+      </w:r>
       <w:r>
         <w:rPr>
           <w:rFonts w:ascii="Times New Roman" w:hAnsi="Times New Roman" w:cs="Times New Roman"/>
@@ -3455,9 +3519,8 @@
           <w:sz w:val="24"/>
           <w:szCs w:val="24"/>
         </w:rPr>
-        <w:t>Event_ID</w:t>
-      </w:r>
-      <w:proofErr w:type="spellEnd"/>
+        <w:t>Points</w:t>
+      </w:r>
       <w:r>
         <w:rPr>
           <w:rFonts w:ascii="Times New Roman" w:hAnsi="Times New Roman" w:cs="Times New Roman"/>
@@ -3472,7 +3535,25 @@
           <w:sz w:val="24"/>
           <w:szCs w:val="24"/>
         </w:rPr>
-        <w:t>, '</w:t>
+        <w:t>,</w:t>
+      </w:r>
+      <w:r>
+        <w:rPr>
+          <w:rFonts w:ascii="Times New Roman" w:hAnsi="Times New Roman" w:cs="Times New Roman"/>
+          <w:sz w:val="24"/>
+          <w:szCs w:val="24"/>
+        </w:rPr>
+        <w:t xml:space="preserve"> </w:t>
+      </w:r>
+      <w:bookmarkStart w:id="0" w:name="_GoBack"/>
+      <w:bookmarkEnd w:id="0"/>
+      <w:r>
+        <w:rPr>
+          <w:rFonts w:ascii="Times New Roman" w:hAnsi="Times New Roman" w:cs="Times New Roman"/>
+          <w:sz w:val="24"/>
+          <w:szCs w:val="24"/>
+        </w:rPr>
+        <w:t>'</w:t>
       </w:r>
       <w:r>
         <w:rPr>
@@ -3482,31 +3563,6 @@
           <w:szCs w:val="24"/>
         </w:rPr>
         <w:t>Time</w:t>
-      </w:r>
-      <w:r>
-        <w:rPr>
-          <w:rFonts w:ascii="Times New Roman" w:hAnsi="Times New Roman" w:cs="Times New Roman"/>
-          <w:sz w:val="24"/>
-          <w:szCs w:val="24"/>
-        </w:rPr>
-        <w:t>'</w:t>
-      </w:r>
-      <w:r>
-        <w:rPr>
-          <w:rFonts w:ascii="Times New Roman" w:hAnsi="Times New Roman" w:cs="Times New Roman"/>
-          <w:sz w:val="24"/>
-          <w:szCs w:val="24"/>
-        </w:rPr>
-        <w:t>, '</w:t>
-      </w:r>
-      <w:r>
-        <w:rPr>
-          <w:rFonts w:ascii="Times New Roman" w:hAnsi="Times New Roman" w:cs="Times New Roman"/>
-          <w:i/>
-          <w:sz w:val="24"/>
-          <w:szCs w:val="24"/>
-        </w:rPr>
-        <w:t>Points</w:t>
       </w:r>
       <w:r>
         <w:rPr>

</xml_diff>